<commit_message>
Modificado o Dicionário de Dados do projeto. resolves #34
</commit_message>
<xml_diff>
--- a/Gerenciamento/DocumentoPadraoCodificacaoBD_DesapegAuto.docx
+++ b/Gerenciamento/DocumentoPadraoCodificacaoBD_DesapegAuto.docx
@@ -428,7 +428,6 @@
         <w:tc>
           <w:tcPr>
             <w:tcW w:w="1396" w:type="dxa"/>
-            <w:shd w:val="clear" w:color="auto" w:fill="auto"/>
             <w:vAlign w:val="center"/>
           </w:tcPr>
           <w:p>
@@ -451,7 +450,6 @@
         <w:tc>
           <w:tcPr>
             <w:tcW w:w="1223" w:type="dxa"/>
-            <w:shd w:val="clear" w:color="auto" w:fill="auto"/>
             <w:vAlign w:val="center"/>
           </w:tcPr>
           <w:p>
@@ -474,7 +472,6 @@
         <w:tc>
           <w:tcPr>
             <w:tcW w:w="4327" w:type="dxa"/>
-            <w:shd w:val="clear" w:color="auto" w:fill="auto"/>
             <w:vAlign w:val="center"/>
           </w:tcPr>
           <w:p>
@@ -497,7 +494,6 @@
         <w:tc>
           <w:tcPr>
             <w:tcW w:w="2801" w:type="dxa"/>
-            <w:shd w:val="clear" w:color="auto" w:fill="auto"/>
             <w:vAlign w:val="center"/>
           </w:tcPr>
           <w:p>
@@ -522,7 +518,6 @@
         <w:tc>
           <w:tcPr>
             <w:tcW w:w="1396" w:type="dxa"/>
-            <w:shd w:val="clear" w:color="auto" w:fill="auto"/>
             <w:vAlign w:val="center"/>
           </w:tcPr>
           <w:p>
@@ -543,7 +538,6 @@
         <w:tc>
           <w:tcPr>
             <w:tcW w:w="1223" w:type="dxa"/>
-            <w:shd w:val="clear" w:color="auto" w:fill="auto"/>
             <w:vAlign w:val="center"/>
           </w:tcPr>
           <w:p>
@@ -564,7 +558,6 @@
         <w:tc>
           <w:tcPr>
             <w:tcW w:w="4327" w:type="dxa"/>
-            <w:shd w:val="clear" w:color="auto" w:fill="auto"/>
             <w:vAlign w:val="center"/>
           </w:tcPr>
           <w:p>
@@ -585,7 +578,6 @@
         <w:tc>
           <w:tcPr>
             <w:tcW w:w="2801" w:type="dxa"/>
-            <w:shd w:val="clear" w:color="auto" w:fill="auto"/>
             <w:vAlign w:val="center"/>
           </w:tcPr>
           <w:p>
@@ -608,7 +600,6 @@
         <w:tc>
           <w:tcPr>
             <w:tcW w:w="1396" w:type="dxa"/>
-            <w:shd w:val="clear" w:color="auto" w:fill="auto"/>
             <w:vAlign w:val="center"/>
           </w:tcPr>
           <w:p>
@@ -623,7 +614,6 @@
         <w:tc>
           <w:tcPr>
             <w:tcW w:w="1223" w:type="dxa"/>
-            <w:shd w:val="clear" w:color="auto" w:fill="auto"/>
             <w:vAlign w:val="center"/>
           </w:tcPr>
           <w:p>
@@ -638,7 +628,6 @@
         <w:tc>
           <w:tcPr>
             <w:tcW w:w="4327" w:type="dxa"/>
-            <w:shd w:val="clear" w:color="auto" w:fill="auto"/>
             <w:vAlign w:val="center"/>
           </w:tcPr>
           <w:p>
@@ -653,7 +642,6 @@
         <w:tc>
           <w:tcPr>
             <w:tcW w:w="2801" w:type="dxa"/>
-            <w:shd w:val="clear" w:color="auto" w:fill="auto"/>
             <w:vAlign w:val="center"/>
           </w:tcPr>
           <w:p>
@@ -670,7 +658,6 @@
         <w:tc>
           <w:tcPr>
             <w:tcW w:w="1396" w:type="dxa"/>
-            <w:shd w:val="clear" w:color="auto" w:fill="auto"/>
             <w:vAlign w:val="center"/>
           </w:tcPr>
           <w:p>
@@ -685,7 +672,6 @@
         <w:tc>
           <w:tcPr>
             <w:tcW w:w="1223" w:type="dxa"/>
-            <w:shd w:val="clear" w:color="auto" w:fill="auto"/>
             <w:vAlign w:val="center"/>
           </w:tcPr>
           <w:p>
@@ -700,7 +686,6 @@
         <w:tc>
           <w:tcPr>
             <w:tcW w:w="4327" w:type="dxa"/>
-            <w:shd w:val="clear" w:color="auto" w:fill="auto"/>
             <w:vAlign w:val="center"/>
           </w:tcPr>
           <w:p>
@@ -715,7 +700,6 @@
         <w:tc>
           <w:tcPr>
             <w:tcW w:w="2801" w:type="dxa"/>
-            <w:shd w:val="clear" w:color="auto" w:fill="auto"/>
             <w:vAlign w:val="center"/>
           </w:tcPr>
           <w:p>
@@ -4644,44 +4628,28 @@
         <w:rPr>
           <w:lang w:val="en-US"/>
         </w:rPr>
-        <w:t>[</w:t>
-      </w:r>
-      <w:proofErr w:type="gramStart"/>
+        <w:t>[A..Z][</w:t>
+      </w:r>
+      <w:proofErr w:type="spellStart"/>
       <w:r>
         <w:rPr>
           <w:lang w:val="en-US"/>
         </w:rPr>
-        <w:t>A..Z</w:t>
-      </w:r>
-      <w:proofErr w:type="gramEnd"/>
+        <w:t>a</w:t>
+      </w:r>
       <w:r>
         <w:rPr>
           <w:lang w:val="en-US"/>
         </w:rPr>
-        <w:t>][</w:t>
-      </w:r>
-      <w:proofErr w:type="spellStart"/>
-      <w:proofErr w:type="gramStart"/>
+        <w:t>..</w:t>
+      </w:r>
       <w:r>
         <w:rPr>
           <w:lang w:val="en-US"/>
         </w:rPr>
-        <w:t>a</w:t>
-      </w:r>
-      <w:r>
-        <w:rPr>
-          <w:lang w:val="en-US"/>
-        </w:rPr>
-        <w:t>..</w:t>
-      </w:r>
-      <w:r>
-        <w:rPr>
-          <w:lang w:val="en-US"/>
-        </w:rPr>
         <w:t>z</w:t>
       </w:r>
       <w:proofErr w:type="spellEnd"/>
-      <w:proofErr w:type="gramEnd"/>
       <w:r>
         <w:rPr>
           <w:lang w:val="en-US"/>
@@ -5015,26 +4983,16 @@
         <w:t>{</w:t>
       </w:r>
       <w:r>
+        <w:t>[A..Z]</w:t>
+      </w:r>
+      <w:r>
         <w:t>[</w:t>
       </w:r>
-      <w:proofErr w:type="gramStart"/>
-      <w:r>
-        <w:t>A..Z</w:t>
-      </w:r>
-      <w:proofErr w:type="gramEnd"/>
-      <w:r>
-        <w:t>]</w:t>
-      </w:r>
-      <w:r>
-        <w:t>[</w:t>
-      </w:r>
       <w:proofErr w:type="spellStart"/>
-      <w:proofErr w:type="gramStart"/>
       <w:r>
         <w:t>a..z</w:t>
       </w:r>
       <w:proofErr w:type="spellEnd"/>
-      <w:proofErr w:type="gramEnd"/>
       <w:r>
         <w:t xml:space="preserve">]} → </w:t>
       </w:r>
@@ -5243,11 +5201,9 @@
         <w:ind w:firstLine="709"/>
         <w:jc w:val="both"/>
       </w:pPr>
-      <w:proofErr w:type="gramStart"/>
       <w:r>
         <w:t>Veiculo</w:t>
       </w:r>
-      <w:proofErr w:type="gramEnd"/>
     </w:p>
     <w:p>
       <w:pPr>
@@ -5260,11 +5216,9 @@
         <w:ind w:firstLine="709"/>
         <w:jc w:val="both"/>
       </w:pPr>
-      <w:proofErr w:type="gramStart"/>
       <w:r>
         <w:t>Anuncio</w:t>
       </w:r>
-      <w:proofErr w:type="gramEnd"/>
     </w:p>
     <w:p>
       <w:pPr>
@@ -5443,23 +5397,13 @@
         <w:jc w:val="both"/>
       </w:pPr>
       <w:r>
-        <w:t>{[</w:t>
-      </w:r>
-      <w:proofErr w:type="gramStart"/>
-      <w:r>
-        <w:t>A..Z</w:t>
-      </w:r>
-      <w:proofErr w:type="gramEnd"/>
-      <w:r>
-        <w:t>][</w:t>
+        <w:t>{[A..Z][</w:t>
       </w:r>
       <w:proofErr w:type="spellStart"/>
-      <w:proofErr w:type="gramStart"/>
       <w:r>
         <w:t>a..z</w:t>
       </w:r>
       <w:proofErr w:type="spellEnd"/>
-      <w:proofErr w:type="gramEnd"/>
       <w:r>
         <w:t xml:space="preserve">]} → </w:t>
       </w:r>
@@ -5658,7 +5602,13 @@
         <w:rPr>
           <w:iCs/>
         </w:rPr>
-        <w:t>id_usuario</w:t>
+        <w:t>i</w:t>
+      </w:r>
+      <w:r>
+        <w:rPr>
+          <w:iCs/>
+        </w:rPr>
+        <w:t>dUsuario</w:t>
       </w:r>
       <w:proofErr w:type="spellEnd"/>
     </w:p>
@@ -5704,7 +5654,19 @@
         <w:rPr>
           <w:iCs/>
         </w:rPr>
-        <w:t>data_publicacao</w:t>
+        <w:t>status</w:t>
+      </w:r>
+      <w:r>
+        <w:rPr>
+          <w:iCs/>
+        </w:rPr>
+        <w:t>V</w:t>
+      </w:r>
+      <w:r>
+        <w:rPr>
+          <w:iCs/>
+        </w:rPr>
+        <w:t>enda</w:t>
       </w:r>
       <w:proofErr w:type="spellEnd"/>
     </w:p>
@@ -5728,31 +5690,19 @@
         <w:rPr>
           <w:iCs/>
         </w:rPr>
-        <w:t>status_venda</w:t>
-      </w:r>
-      <w:proofErr w:type="spellEnd"/>
-    </w:p>
-    <w:p>
-      <w:pPr>
-        <w:jc w:val="both"/>
+        <w:t>i</w:t>
+      </w:r>
+      <w:r>
         <w:rPr>
           <w:iCs/>
         </w:rPr>
-      </w:pPr>
-    </w:p>
-    <w:p>
-      <w:pPr>
-        <w:jc w:val="both"/>
+        <w:t>dC</w:t>
+      </w:r>
+      <w:r>
         <w:rPr>
           <w:iCs/>
         </w:rPr>
-      </w:pPr>
-      <w:proofErr w:type="spellStart"/>
-      <w:r>
-        <w:rPr>
-          <w:iCs/>
-        </w:rPr>
-        <w:t>id_concessionaria</w:t>
+        <w:t>oncessionaria</w:t>
       </w:r>
       <w:proofErr w:type="spellEnd"/>
     </w:p>
@@ -5869,23 +5819,13 @@
         <w:t>VW_</w:t>
       </w:r>
       <w:r>
-        <w:t>{[</w:t>
-      </w:r>
-      <w:proofErr w:type="gramStart"/>
-      <w:r>
-        <w:t>A..Z</w:t>
-      </w:r>
-      <w:proofErr w:type="gramEnd"/>
-      <w:r>
-        <w:t>][</w:t>
+        <w:t>{[A..Z][</w:t>
       </w:r>
       <w:proofErr w:type="spellStart"/>
-      <w:proofErr w:type="gramStart"/>
       <w:r>
         <w:t>a..z</w:t>
       </w:r>
       <w:proofErr w:type="spellEnd"/>
-      <w:proofErr w:type="gramEnd"/>
       <w:r>
         <w:t xml:space="preserve">]} → </w:t>
       </w:r>
@@ -6097,7 +6037,6 @@
       </w:pPr>
       <w:proofErr w:type="spellStart"/>
       <w:r>
-        <w:lastRenderedPageBreak/>
         <w:t>VW_UsuarioAvaliacoes</w:t>
       </w:r>
       <w:proofErr w:type="spellEnd"/>
@@ -6228,23 +6167,13 @@
         <w:t>IDX_</w:t>
       </w:r>
       <w:r>
-        <w:t>{[</w:t>
-      </w:r>
-      <w:proofErr w:type="gramStart"/>
-      <w:r>
-        <w:t>A..Z</w:t>
-      </w:r>
-      <w:proofErr w:type="gramEnd"/>
-      <w:r>
-        <w:t>][</w:t>
+        <w:t>{[A..Z][</w:t>
       </w:r>
       <w:proofErr w:type="spellStart"/>
-      <w:proofErr w:type="gramStart"/>
       <w:r>
         <w:t>a..z</w:t>
       </w:r>
       <w:proofErr w:type="spellEnd"/>
-      <w:proofErr w:type="gramEnd"/>
       <w:r>
         <w:t xml:space="preserve">]} → </w:t>
       </w:r>
@@ -6567,31 +6496,16 @@
         <w:jc w:val="both"/>
       </w:pPr>
       <w:r>
-        <w:t>STP_{INS|DEL|UPD|</w:t>
-      </w:r>
-      <w:proofErr w:type="gramStart"/>
-      <w:r>
-        <w:t>SLC}_</w:t>
-      </w:r>
-      <w:proofErr w:type="gramEnd"/>
-      <w:r>
-        <w:t>{[</w:t>
-      </w:r>
-      <w:proofErr w:type="gramStart"/>
-      <w:r>
-        <w:t>A..Z</w:t>
-      </w:r>
-      <w:proofErr w:type="gramEnd"/>
-      <w:r>
-        <w:t>][</w:t>
+        <w:t>STP_{INS|DEL|UPD|SLC}_</w:t>
+      </w:r>
+      <w:r>
+        <w:t>{[A..Z][</w:t>
       </w:r>
       <w:proofErr w:type="spellStart"/>
-      <w:proofErr w:type="gramStart"/>
       <w:r>
         <w:t>a..z</w:t>
       </w:r>
       <w:proofErr w:type="spellEnd"/>
-      <w:proofErr w:type="gramEnd"/>
       <w:r>
         <w:t xml:space="preserve">]} → </w:t>
       </w:r>
@@ -6684,7 +6598,6 @@
         <w:jc w:val="both"/>
       </w:pPr>
       <w:r>
-        <w:lastRenderedPageBreak/>
         <w:t>Primeira letra deverá ser maiúscula e as demais minúsculas. Para cada palavra interna, primeira letra em maiúsculo.</w:t>
       </w:r>
     </w:p>
@@ -6719,6 +6632,7 @@
         <w:jc w:val="both"/>
       </w:pPr>
       <w:r>
+        <w:lastRenderedPageBreak/>
         <w:t>Usar palavras no singular, sem acentuações ou caracteres especiais.</w:t>
       </w:r>
     </w:p>
@@ -6848,14 +6762,14 @@
       </w:pPr>
       <w:proofErr w:type="spellStart"/>
       <w:r>
-        <w:t>STP_INS_ChatMensagem</w:t>
+        <w:t>STP_UPD_StatusAnuncio</w:t>
       </w:r>
       <w:proofErr w:type="spellEnd"/>
       <w:r>
         <w:t xml:space="preserve"> - </w:t>
       </w:r>
       <w:r>
-        <w:t>Armazena uma mensagem enviada via chat entre usuários.</w:t>
+        <w:t>Atualiza o status de um anúncio (Ativo, Inativo, Pausado).</w:t>
       </w:r>
     </w:p>
     <w:p>
@@ -6865,14 +6779,14 @@
       </w:pPr>
       <w:proofErr w:type="spellStart"/>
       <w:r>
-        <w:t>STP_UPD_StatusAnuncio</w:t>
+        <w:t>STP_UPD_StatusVenda</w:t>
       </w:r>
       <w:proofErr w:type="spellEnd"/>
       <w:r>
         <w:t xml:space="preserve"> - </w:t>
       </w:r>
       <w:r>
-        <w:t>Atualiza o status de um anúncio (Ativo, Inativo, Pausado).</w:t>
+        <w:t>Atualiza o status de venda do veículo (Disponível, Vendido).</w:t>
       </w:r>
     </w:p>
     <w:p>
@@ -6882,31 +6796,9 @@
       </w:pPr>
       <w:proofErr w:type="spellStart"/>
       <w:r>
-        <w:t>STP_UPD_StatusVenda</w:t>
+        <w:t>STP_DEL_Anuncio</w:t>
       </w:r>
       <w:proofErr w:type="spellEnd"/>
-      <w:r>
-        <w:t xml:space="preserve"> - </w:t>
-      </w:r>
-      <w:r>
-        <w:t>Atualiza o status de venda do veículo (Disponível, Vendido).</w:t>
-      </w:r>
-    </w:p>
-    <w:p>
-      <w:pPr>
-        <w:ind w:left="708"/>
-        <w:jc w:val="both"/>
-      </w:pPr>
-      <w:proofErr w:type="spellStart"/>
-      <w:r>
-        <w:t>STP_DEL_</w:t>
-      </w:r>
-      <w:proofErr w:type="gramStart"/>
-      <w:r>
-        <w:t>Anuncio</w:t>
-      </w:r>
-      <w:proofErr w:type="spellEnd"/>
-      <w:proofErr w:type="gramEnd"/>
       <w:r>
         <w:t xml:space="preserve"> - </w:t>
       </w:r>
@@ -7029,31 +6921,16 @@
         <w:jc w:val="both"/>
       </w:pPr>
       <w:r>
-        <w:t>TRG_{INS|DEL|UPD|</w:t>
-      </w:r>
-      <w:proofErr w:type="gramStart"/>
-      <w:r>
-        <w:t>SLC}_</w:t>
-      </w:r>
-      <w:proofErr w:type="gramEnd"/>
-      <w:r>
-        <w:t>{[</w:t>
-      </w:r>
-      <w:proofErr w:type="gramStart"/>
-      <w:r>
-        <w:t>A..Z</w:t>
-      </w:r>
-      <w:proofErr w:type="gramEnd"/>
-      <w:r>
-        <w:t>][</w:t>
+        <w:t>TRG_{INS|DEL|UPD|SLC}_</w:t>
+      </w:r>
+      <w:r>
+        <w:t>{[A..Z][</w:t>
       </w:r>
       <w:proofErr w:type="spellStart"/>
-      <w:proofErr w:type="gramStart"/>
       <w:r>
         <w:t>a..z</w:t>
       </w:r>
       <w:proofErr w:type="spellEnd"/>
-      <w:proofErr w:type="gramEnd"/>
       <w:r>
         <w:t xml:space="preserve">]} → </w:t>
       </w:r>
@@ -7288,7 +7165,6 @@
       </w:pPr>
       <w:proofErr w:type="spellStart"/>
       <w:r>
-        <w:lastRenderedPageBreak/>
         <w:t>TRG_DEL_Usuario</w:t>
       </w:r>
       <w:proofErr w:type="spellEnd"/>
@@ -7336,6 +7212,7 @@
       </w:pPr>
       <w:bookmarkStart w:id="31" w:name="_Toc203191551"/>
       <w:r>
+        <w:lastRenderedPageBreak/>
         <w:t>CHECK</w:t>
       </w:r>
       <w:bookmarkEnd w:id="31"/>
@@ -7434,18 +7311,9 @@
         <w:t>_</w:t>
       </w:r>
       <w:r>
-        <w:t>{[</w:t>
-      </w:r>
-      <w:proofErr w:type="gramStart"/>
-      <w:r>
-        <w:t>A..Z</w:t>
-      </w:r>
-      <w:proofErr w:type="gramEnd"/>
-      <w:r>
-        <w:t>][</w:t>
+        <w:t>{[A..Z][</w:t>
       </w:r>
       <w:proofErr w:type="spellStart"/>
-      <w:proofErr w:type="gramStart"/>
       <w:r>
         <w:t>a..z</w:t>
       </w:r>
@@ -7456,25 +7324,14 @@
       <w:r>
         <w:t>_</w:t>
       </w:r>
-      <w:proofErr w:type="gramEnd"/>
-      <w:r>
-        <w:t>{[</w:t>
-      </w:r>
-      <w:proofErr w:type="gramStart"/>
-      <w:r>
-        <w:t>A..Z</w:t>
-      </w:r>
-      <w:proofErr w:type="gramEnd"/>
-      <w:r>
-        <w:t>][</w:t>
+      <w:r>
+        <w:t>{[A..Z][</w:t>
       </w:r>
       <w:proofErr w:type="spellStart"/>
-      <w:proofErr w:type="gramStart"/>
       <w:r>
         <w:t>a..z</w:t>
       </w:r>
       <w:proofErr w:type="spellEnd"/>
-      <w:proofErr w:type="gramEnd"/>
       <w:r>
         <w:t>]}</w:t>
       </w:r>
@@ -7652,12 +7509,7 @@
       <w:proofErr w:type="spellEnd"/>
       <w:r>
         <w:tab/>
-      </w:r>
-      <w:r>
-        <w:t xml:space="preserve">- </w:t>
-      </w:r>
-      <w:r>
-        <w:t>Restringe os valores a: 'Cliente', 'Concessionária', 'Administrador'.</w:t>
+        <w:t>- Restringe os valores a: 'Cliente', 'Concessionária', 'Administrador'.</w:t>
       </w:r>
     </w:p>
     <w:p>
@@ -7667,25 +7519,12 @@
       </w:pPr>
       <w:proofErr w:type="spellStart"/>
       <w:r>
-        <w:t>CHK</w:t>
-      </w:r>
-      <w:proofErr w:type="gramStart"/>
-      <w:r>
-        <w:t>_Concessionaria</w:t>
-      </w:r>
-      <w:proofErr w:type="gramEnd"/>
-      <w:r>
-        <w:t>_Status</w:t>
+        <w:t>CHK_Concessionaria_Status</w:t>
       </w:r>
       <w:proofErr w:type="spellEnd"/>
       <w:r>
         <w:tab/>
-      </w:r>
-      <w:r>
-        <w:t xml:space="preserve"> - </w:t>
-      </w:r>
-      <w:r>
-        <w:t>Restringe os valores para 'Verificada', 'Não Verificada'.</w:t>
+        <w:t xml:space="preserve"> - Restringe os valores para 'Verificada', 'Não Verificada'.</w:t>
       </w:r>
     </w:p>
     <w:p>
@@ -7840,23 +7679,13 @@
         <w:t>SQC_</w:t>
       </w:r>
       <w:r>
-        <w:t>{[</w:t>
-      </w:r>
-      <w:proofErr w:type="gramStart"/>
-      <w:r>
-        <w:t>A..Z</w:t>
-      </w:r>
-      <w:proofErr w:type="gramEnd"/>
-      <w:r>
-        <w:t>][</w:t>
+        <w:t>{[A..Z][</w:t>
       </w:r>
       <w:proofErr w:type="spellStart"/>
-      <w:proofErr w:type="gramStart"/>
       <w:r>
         <w:t>a..z</w:t>
       </w:r>
       <w:proofErr w:type="spellEnd"/>
-      <w:proofErr w:type="gramEnd"/>
       <w:r>
         <w:t xml:space="preserve">]} → </w:t>
       </w:r>
@@ -8021,10 +7850,7 @@
       </w:r>
       <w:proofErr w:type="spellEnd"/>
       <w:r>
-        <w:t xml:space="preserve"> - </w:t>
-      </w:r>
-      <w:r>
-        <w:t>Gera identificadores únicos para novos anúncios.</w:t>
+        <w:t xml:space="preserve"> - Gera identificadores únicos para novos anúncios.</w:t>
       </w:r>
     </w:p>
     <w:p>
@@ -8034,34 +7860,12 @@
       </w:pPr>
       <w:proofErr w:type="spellStart"/>
       <w:r>
-        <w:t>SQC_IdAvaliacao</w:t>
+        <w:lastRenderedPageBreak/>
+        <w:t>SQC_IdMensagem</w:t>
       </w:r>
       <w:proofErr w:type="spellEnd"/>
       <w:r>
-        <w:t xml:space="preserve"> - </w:t>
-      </w:r>
-      <w:r>
-        <w:t>Gera identificadores únicos para avaliações.</w:t>
-      </w:r>
-    </w:p>
-    <w:p>
-      <w:pPr>
-        <w:ind w:firstLine="709"/>
-        <w:jc w:val="both"/>
-      </w:pPr>
-      <w:proofErr w:type="spellStart"/>
-      <w:r>
-        <w:t>SQC_IdMensagem</w:t>
-      </w:r>
-      <w:proofErr w:type="spellEnd"/>
-      <w:r>
-        <w:t xml:space="preserve"> - </w:t>
-      </w:r>
-      <w:r>
-        <w:t>Gera identificadores únicos para mensagens de chat</w:t>
-      </w:r>
-      <w:r>
-        <w:t>.</w:t>
+        <w:t xml:space="preserve"> - Gera identificadores únicos para mensagens de chat.</w:t>
       </w:r>
     </w:p>
     <w:p>
@@ -11767,6 +11571,7 @@
   <w:style w:type="character" w:default="1" w:styleId="Fontepargpadro">
     <w:name w:val="Default Paragraph Font"/>
     <w:uiPriority w:val="1"/>
+    <w:semiHidden/>
     <w:unhideWhenUsed/>
   </w:style>
   <w:style w:type="table" w:default="1" w:styleId="Tabelanormal">

</xml_diff>